<commit_message>
log message for disabled users
</commit_message>
<xml_diff>
--- a/XIQ-AD-PPSK-Sync-Guide.docx
+++ b/XIQ-AD-PPSK-Sync-Guide.docx
@@ -1,6 +1,6 @@
 
 <file path=word/document.xml><?xml version="1.0" encoding="utf-8"?>
-<w:document xmlns:wpc="http://schemas.microsoft.com/office/word/2010/wordprocessingCanvas" xmlns:cx="http://schemas.microsoft.com/office/drawing/2014/chartex" xmlns:cx1="http://schemas.microsoft.com/office/drawing/2015/9/8/chartex" xmlns:cx2="http://schemas.microsoft.com/office/drawing/2015/10/21/chartex" xmlns:cx3="http://schemas.microsoft.com/office/drawing/2016/5/9/chartex" xmlns:cx4="http://schemas.microsoft.com/office/drawing/2016/5/10/chartex" xmlns:cx5="http://schemas.microsoft.com/office/drawing/2016/5/11/chartex" xmlns:cx6="http://schemas.microsoft.com/office/drawing/2016/5/12/chartex" xmlns:cx7="http://schemas.microsoft.com/office/drawing/2016/5/13/chartex" xmlns:cx8="http://schemas.microsoft.com/office/drawing/2016/5/14/chartex" xmlns:mc="http://schemas.openxmlformats.org/markup-compatibility/2006" xmlns:aink="http://schemas.microsoft.com/office/drawing/2016/ink" xmlns:am3d="http://schemas.microsoft.com/office/drawing/2017/model3d" xmlns:o="urn:schemas-microsoft-com:office:office" xmlns:r="http://schemas.openxmlformats.org/officeDocument/2006/relationships" xmlns:m="http://schemas.openxmlformats.org/officeDocument/2006/math" xmlns:v="urn:schemas-microsoft-com:vml" xmlns:wp14="http://schemas.microsoft.com/office/word/2010/wordprocessingDrawing" xmlns:wp="http://schemas.openxmlformats.org/drawingml/2006/wordprocessingDrawing" xmlns:w10="urn:schemas-microsoft-com:office:word" xmlns:w="http://schemas.openxmlformats.org/wordprocessingml/2006/main" xmlns:w14="http://schemas.microsoft.com/office/word/2010/wordml" xmlns:w15="http://schemas.microsoft.com/office/word/2012/wordml" xmlns:w16cex="http://schemas.microsoft.com/office/word/2018/wordml/cex" xmlns:w16cid="http://schemas.microsoft.com/office/word/2016/wordml/cid" xmlns:w16="http://schemas.microsoft.com/office/word/2018/wordml" xmlns:w16sdtdh="http://schemas.microsoft.com/office/word/2020/wordml/sdtdatahash" xmlns:w16se="http://schemas.microsoft.com/office/word/2015/wordml/symex" xmlns:wpg="http://schemas.microsoft.com/office/word/2010/wordprocessingGroup" xmlns:wpi="http://schemas.microsoft.com/office/word/2010/wordprocessingInk" xmlns:wne="http://schemas.microsoft.com/office/word/2006/wordml" xmlns:wps="http://schemas.microsoft.com/office/word/2010/wordprocessingShape" mc:Ignorable="w14 w15 w16se w16cid w16 w16cex w16sdtdh wp14">
+<w:document xmlns:wpc="http://schemas.microsoft.com/office/word/2010/wordprocessingCanvas" xmlns:cx="http://schemas.microsoft.com/office/drawing/2014/chartex" xmlns:cx1="http://schemas.microsoft.com/office/drawing/2015/9/8/chartex" xmlns:cx2="http://schemas.microsoft.com/office/drawing/2015/10/21/chartex" xmlns:cx3="http://schemas.microsoft.com/office/drawing/2016/5/9/chartex" xmlns:cx4="http://schemas.microsoft.com/office/drawing/2016/5/10/chartex" xmlns:cx5="http://schemas.microsoft.com/office/drawing/2016/5/11/chartex" xmlns:cx6="http://schemas.microsoft.com/office/drawing/2016/5/12/chartex" xmlns:cx7="http://schemas.microsoft.com/office/drawing/2016/5/13/chartex" xmlns:cx8="http://schemas.microsoft.com/office/drawing/2016/5/14/chartex" xmlns:mc="http://schemas.openxmlformats.org/markup-compatibility/2006" xmlns:aink="http://schemas.microsoft.com/office/drawing/2016/ink" xmlns:am3d="http://schemas.microsoft.com/office/drawing/2017/model3d" xmlns:o="urn:schemas-microsoft-com:office:office" xmlns:oel="http://schemas.microsoft.com/office/2019/extlst" xmlns:r="http://schemas.openxmlformats.org/officeDocument/2006/relationships" xmlns:m="http://schemas.openxmlformats.org/officeDocument/2006/math" xmlns:v="urn:schemas-microsoft-com:vml" xmlns:wp14="http://schemas.microsoft.com/office/word/2010/wordprocessingDrawing" xmlns:wp="http://schemas.openxmlformats.org/drawingml/2006/wordprocessingDrawing" xmlns:w10="urn:schemas-microsoft-com:office:word" xmlns:w="http://schemas.openxmlformats.org/wordprocessingml/2006/main" xmlns:w14="http://schemas.microsoft.com/office/word/2010/wordml" xmlns:w15="http://schemas.microsoft.com/office/word/2012/wordml" xmlns:w16cex="http://schemas.microsoft.com/office/word/2018/wordml/cex" xmlns:w16cid="http://schemas.microsoft.com/office/word/2016/wordml/cid" xmlns:w16="http://schemas.microsoft.com/office/word/2018/wordml" xmlns:w16sdtdh="http://schemas.microsoft.com/office/word/2020/wordml/sdtdatahash" xmlns:w16se="http://schemas.microsoft.com/office/word/2015/wordml/symex" xmlns:wpg="http://schemas.microsoft.com/office/word/2010/wordprocessingGroup" xmlns:wpi="http://schemas.microsoft.com/office/word/2010/wordprocessingInk" xmlns:wne="http://schemas.microsoft.com/office/word/2006/wordml" xmlns:wps="http://schemas.microsoft.com/office/word/2010/wordprocessingShape" mc:Ignorable="w14 w15 w16se w16cid w16 w16cex w16sdtdh wp14">
   <w:body>
     <w:p>
       <w:pPr>
@@ -105,13 +105,43 @@
         <w:rPr>
           <w:rFonts w:asciiTheme="minorHAnsi" w:hAnsiTheme="minorHAnsi" w:cstheme="minorHAnsi"/>
         </w:rPr>
+        <w:t>6</w:t>
+      </w:r>
+      <w:r>
+        <w:rPr>
+          <w:rFonts w:asciiTheme="minorHAnsi" w:hAnsiTheme="minorHAnsi" w:cstheme="minorHAnsi"/>
+        </w:rPr>
+        <w:t>/</w:t>
+      </w:r>
+      <w:r>
+        <w:rPr>
+          <w:rFonts w:asciiTheme="minorHAnsi" w:hAnsiTheme="minorHAnsi" w:cstheme="minorHAnsi"/>
+        </w:rPr>
+        <w:t>1</w:t>
+      </w:r>
+      <w:r>
+        <w:rPr>
+          <w:rFonts w:asciiTheme="minorHAnsi" w:hAnsiTheme="minorHAnsi" w:cstheme="minorHAnsi"/>
+        </w:rPr>
+        <w:t>5</w:t>
+      </w:r>
+      <w:r>
+        <w:rPr>
+          <w:rFonts w:asciiTheme="minorHAnsi" w:hAnsiTheme="minorHAnsi" w:cstheme="minorHAnsi"/>
+        </w:rPr>
+        <w:t>/202</w:t>
+      </w:r>
+      <w:r>
+        <w:rPr>
+          <w:rFonts w:asciiTheme="minorHAnsi" w:hAnsiTheme="minorHAnsi" w:cstheme="minorHAnsi"/>
+        </w:rPr>
         <w:t>2</w:t>
       </w:r>
       <w:r>
         <w:rPr>
           <w:rFonts w:asciiTheme="minorHAnsi" w:hAnsiTheme="minorHAnsi" w:cstheme="minorHAnsi"/>
         </w:rPr>
-        <w:t>/</w:t>
+        <w:t xml:space="preserve"> – v</w:t>
       </w:r>
       <w:r>
         <w:rPr>
@@ -123,36 +153,6 @@
         <w:rPr>
           <w:rFonts w:asciiTheme="minorHAnsi" w:hAnsiTheme="minorHAnsi" w:cstheme="minorHAnsi"/>
         </w:rPr>
-        <w:t>7</w:t>
-      </w:r>
-      <w:r>
-        <w:rPr>
-          <w:rFonts w:asciiTheme="minorHAnsi" w:hAnsiTheme="minorHAnsi" w:cstheme="minorHAnsi"/>
-        </w:rPr>
-        <w:t>/202</w:t>
-      </w:r>
-      <w:r>
-        <w:rPr>
-          <w:rFonts w:asciiTheme="minorHAnsi" w:hAnsiTheme="minorHAnsi" w:cstheme="minorHAnsi"/>
-        </w:rPr>
-        <w:t>2</w:t>
-      </w:r>
-      <w:r>
-        <w:rPr>
-          <w:rFonts w:asciiTheme="minorHAnsi" w:hAnsiTheme="minorHAnsi" w:cstheme="minorHAnsi"/>
-        </w:rPr>
-        <w:t xml:space="preserve"> – v</w:t>
-      </w:r>
-      <w:r>
-        <w:rPr>
-          <w:rFonts w:asciiTheme="minorHAnsi" w:hAnsiTheme="minorHAnsi" w:cstheme="minorHAnsi"/>
-        </w:rPr>
-        <w:t>1</w:t>
-      </w:r>
-      <w:r>
-        <w:rPr>
-          <w:rFonts w:asciiTheme="minorHAnsi" w:hAnsiTheme="minorHAnsi" w:cstheme="minorHAnsi"/>
-        </w:rPr>
         <w:t>.</w:t>
       </w:r>
       <w:r>
@@ -160,6 +160,12 @@
           <w:rFonts w:asciiTheme="minorHAnsi" w:hAnsiTheme="minorHAnsi" w:cstheme="minorHAnsi"/>
         </w:rPr>
         <w:t>3</w:t>
+      </w:r>
+      <w:r>
+        <w:rPr>
+          <w:rFonts w:asciiTheme="minorHAnsi" w:hAnsiTheme="minorHAnsi" w:cstheme="minorHAnsi"/>
+        </w:rPr>
+        <w:t>.1</w:t>
       </w:r>
     </w:p>
     <w:p>
@@ -270,21 +276,7 @@
         <w:rPr>
           <w:rFonts w:asciiTheme="minorHAnsi" w:hAnsiTheme="minorHAnsi" w:cstheme="minorHAnsi"/>
         </w:rPr>
-        <w:t xml:space="preserve"> (PPSK) with in </w:t>
-      </w:r>
-      <w:proofErr w:type="spellStart"/>
-      <w:r>
-        <w:rPr>
-          <w:rFonts w:asciiTheme="minorHAnsi" w:hAnsiTheme="minorHAnsi" w:cstheme="minorHAnsi"/>
-        </w:rPr>
-        <w:t>ExtremeCloud</w:t>
-      </w:r>
-      <w:proofErr w:type="spellEnd"/>
-      <w:r>
-        <w:rPr>
-          <w:rFonts w:asciiTheme="minorHAnsi" w:hAnsiTheme="minorHAnsi" w:cstheme="minorHAnsi"/>
-        </w:rPr>
-        <w:t xml:space="preserve"> IQ (XIQ)</w:t>
+        <w:t xml:space="preserve"> (PPSK) with in ExtremeCloud IQ (XIQ)</w:t>
       </w:r>
       <w:r>
         <w:rPr>
@@ -641,6 +633,9 @@
         <w:p>
           <w:pPr>
             <w:pStyle w:val="TOC1"/>
+            <w:rPr>
+              <w:noProof/>
+            </w:rPr>
           </w:pPr>
           <w:r>
             <w:t>Table of Contents</w:t>
@@ -3024,7 +3019,7 @@
                 <w:noProof/>
                 <w:webHidden/>
               </w:rPr>
-              <w:t>14</w:t>
+              <w:t>15</w:t>
             </w:r>
             <w:r>
               <w:rPr>
@@ -4309,19 +4304,11 @@
           <w:strike/>
         </w:rPr>
       </w:pPr>
-      <w:proofErr w:type="spellStart"/>
-      <w:r>
-        <w:rPr>
-          <w:rFonts w:asciiTheme="minorHAnsi" w:hAnsiTheme="minorHAnsi" w:cstheme="minorHAnsi"/>
-        </w:rPr>
-        <w:t>ExtremeCloud</w:t>
-      </w:r>
-      <w:proofErr w:type="spellEnd"/>
-      <w:r>
-        <w:rPr>
-          <w:rFonts w:asciiTheme="minorHAnsi" w:hAnsiTheme="minorHAnsi" w:cstheme="minorHAnsi"/>
-        </w:rPr>
-        <w:t xml:space="preserve"> IQ Public Cloud, Private Cloud</w:t>
+      <w:r>
+        <w:rPr>
+          <w:rFonts w:asciiTheme="minorHAnsi" w:hAnsiTheme="minorHAnsi" w:cstheme="minorHAnsi"/>
+        </w:rPr>
+        <w:t>ExtremeCloud IQ Public Cloud, Private Cloud</w:t>
       </w:r>
       <w:r>
         <w:rPr>
@@ -4462,21 +4449,7 @@
         <w:rPr>
           <w:rFonts w:asciiTheme="minorHAnsi" w:hAnsiTheme="minorHAnsi" w:cstheme="minorHAnsi"/>
         </w:rPr>
-        <w:t>Not supported on wired systems, A3 NAC, or campus-based Wi-Fi systems (</w:t>
-      </w:r>
-      <w:proofErr w:type="spellStart"/>
-      <w:r>
-        <w:rPr>
-          <w:rFonts w:asciiTheme="minorHAnsi" w:hAnsiTheme="minorHAnsi" w:cstheme="minorHAnsi"/>
-        </w:rPr>
-        <w:t>WiNG</w:t>
-      </w:r>
-      <w:proofErr w:type="spellEnd"/>
-      <w:r>
-        <w:rPr>
-          <w:rFonts w:asciiTheme="minorHAnsi" w:hAnsiTheme="minorHAnsi" w:cstheme="minorHAnsi"/>
-        </w:rPr>
-        <w:t xml:space="preserve"> or </w:t>
+        <w:t xml:space="preserve">Not supported on wired systems, A3 NAC, or campus-based Wi-Fi systems (WiNG or </w:t>
       </w:r>
       <w:proofErr w:type="spellStart"/>
       <w:r>
@@ -4929,21 +4902,7 @@
         <w:rPr>
           <w:rFonts w:asciiTheme="minorHAnsi" w:hAnsiTheme="minorHAnsi" w:cstheme="minorHAnsi"/>
         </w:rPr>
-        <w:t xml:space="preserve"> reach the Active Directory server as well as reach out to </w:t>
-      </w:r>
-      <w:proofErr w:type="spellStart"/>
-      <w:r>
-        <w:rPr>
-          <w:rFonts w:asciiTheme="minorHAnsi" w:hAnsiTheme="minorHAnsi" w:cstheme="minorHAnsi"/>
-        </w:rPr>
-        <w:t>ExtremeCloud</w:t>
-      </w:r>
-      <w:proofErr w:type="spellEnd"/>
-      <w:r>
-        <w:rPr>
-          <w:rFonts w:asciiTheme="minorHAnsi" w:hAnsiTheme="minorHAnsi" w:cstheme="minorHAnsi"/>
-        </w:rPr>
-        <w:t xml:space="preserve"> IQ. </w:t>
+        <w:t xml:space="preserve"> reach the Active Directory server as well as reach out to ExtremeCloud IQ. </w:t>
       </w:r>
     </w:p>
     <w:p>
@@ -5114,21 +5073,7 @@
         <w:rPr>
           <w:rFonts w:asciiTheme="minorHAnsi" w:hAnsiTheme="minorHAnsi" w:cstheme="minorHAnsi"/>
         </w:rPr>
-        <w:t xml:space="preserve">as well as reach </w:t>
-      </w:r>
-      <w:proofErr w:type="spellStart"/>
-      <w:r>
-        <w:rPr>
-          <w:rFonts w:asciiTheme="minorHAnsi" w:hAnsiTheme="minorHAnsi" w:cstheme="minorHAnsi"/>
-        </w:rPr>
-        <w:t>ExtremeCloud</w:t>
-      </w:r>
-      <w:proofErr w:type="spellEnd"/>
-      <w:r>
-        <w:rPr>
-          <w:rFonts w:asciiTheme="minorHAnsi" w:hAnsiTheme="minorHAnsi" w:cstheme="minorHAnsi"/>
-        </w:rPr>
-        <w:t xml:space="preserve"> IQ. This can be done through a proxy. </w:t>
+        <w:t xml:space="preserve">as well as reach ExtremeCloud IQ. This can be done through a proxy. </w:t>
       </w:r>
       <w:r>
         <w:rPr>
@@ -11418,6 +11363,89 @@
         <w:rPr>
           <w:rFonts w:asciiTheme="minorHAnsi" w:hAnsiTheme="minorHAnsi" w:cstheme="minorHAnsi"/>
         </w:rPr>
+        <w:t xml:space="preserve">Some special characters will need to be escaped if included in the Distinguished name. For example, </w:t>
+      </w:r>
+      <w:proofErr w:type="gramStart"/>
+      <w:r>
+        <w:rPr>
+          <w:rFonts w:asciiTheme="minorHAnsi" w:hAnsiTheme="minorHAnsi" w:cstheme="minorHAnsi"/>
+        </w:rPr>
+        <w:t>If</w:t>
+      </w:r>
+      <w:proofErr w:type="gramEnd"/>
+      <w:r>
+        <w:rPr>
+          <w:rFonts w:asciiTheme="minorHAnsi" w:hAnsiTheme="minorHAnsi" w:cstheme="minorHAnsi"/>
+        </w:rPr>
+        <w:t xml:space="preserve"> you had a CN like </w:t>
+      </w:r>
+      <w:r>
+        <w:rPr>
+          <w:rFonts w:asciiTheme="minorHAnsi" w:hAnsiTheme="minorHAnsi" w:cstheme="minorHAnsi"/>
+          <w:i/>
+          <w:iCs/>
+          <w:color w:val="7030A0"/>
+        </w:rPr>
+        <w:t>CN=Users (global)</w:t>
+      </w:r>
+      <w:r>
+        <w:rPr>
+          <w:rFonts w:asciiTheme="minorHAnsi" w:hAnsiTheme="minorHAnsi" w:cstheme="minorHAnsi"/>
+          <w:i/>
+          <w:iCs/>
+        </w:rPr>
+        <w:t>,</w:t>
+      </w:r>
+      <w:r>
+        <w:rPr>
+          <w:rFonts w:asciiTheme="minorHAnsi" w:hAnsiTheme="minorHAnsi" w:cstheme="minorHAnsi"/>
+        </w:rPr>
+        <w:t xml:space="preserve"> the ()’s would need to be escaped out and converted to hex like </w:t>
+      </w:r>
+      <w:r>
+        <w:rPr>
+          <w:rFonts w:asciiTheme="minorHAnsi" w:hAnsiTheme="minorHAnsi" w:cstheme="minorHAnsi"/>
+          <w:i/>
+          <w:iCs/>
+          <w:color w:val="7030A0"/>
+        </w:rPr>
+        <w:t xml:space="preserve">CN=Users </w:t>
+      </w:r>
+      <w:r>
+        <w:rPr>
+          <w:rFonts w:asciiTheme="minorHAnsi" w:hAnsiTheme="minorHAnsi" w:cstheme="minorHAnsi"/>
+          <w:i/>
+          <w:iCs/>
+          <w:color w:val="7030A0"/>
+        </w:rPr>
+        <w:t>\\28global\\29</w:t>
+      </w:r>
+      <w:r>
+        <w:rPr>
+          <w:rFonts w:asciiTheme="minorHAnsi" w:hAnsiTheme="minorHAnsi" w:cstheme="minorHAnsi"/>
+        </w:rPr>
+        <w:t xml:space="preserve">. More information can be found here - </w:t>
+      </w:r>
+      <w:hyperlink r:id="rId24" w:history="1">
+        <w:r>
+          <w:rPr>
+            <w:rStyle w:val="Hyperlink"/>
+            <w:rFonts w:asciiTheme="minorHAnsi" w:hAnsiTheme="minorHAnsi" w:cstheme="minorHAnsi"/>
+          </w:rPr>
+          <w:t>characters to escape</w:t>
+        </w:r>
+      </w:hyperlink>
+    </w:p>
+    <w:p>
+      <w:pPr>
+        <w:rPr>
+          <w:rFonts w:asciiTheme="minorHAnsi" w:hAnsiTheme="minorHAnsi" w:cstheme="minorHAnsi"/>
+        </w:rPr>
+      </w:pPr>
+      <w:r>
+        <w:rPr>
+          <w:rFonts w:asciiTheme="minorHAnsi" w:hAnsiTheme="minorHAnsi" w:cstheme="minorHAnsi"/>
+        </w:rPr>
         <w:t xml:space="preserve">Once that is obtained add it into the </w:t>
       </w:r>
       <w:proofErr w:type="spellStart"/>
@@ -11790,7 +11818,7 @@
                     <pic:cNvPicPr/>
                   </pic:nvPicPr>
                   <pic:blipFill>
-                    <a:blip r:embed="rId24" cstate="print">
+                    <a:blip r:embed="rId25" cstate="print">
                       <a:extLst>
                         <a:ext uri="{28A0092B-C50C-407E-A947-70E740481C1C}">
                           <a14:useLocalDpi xmlns:a14="http://schemas.microsoft.com/office/drawing/2010/main" val="0"/>
@@ -12738,6 +12766,7 @@
         <w:rPr>
           <w:rFonts w:asciiTheme="minorHAnsi" w:hAnsiTheme="minorHAnsi" w:cstheme="minorHAnsi"/>
         </w:rPr>
+        <w:lastRenderedPageBreak/>
         <w:t xml:space="preserve">Once that is obtained add it into the </w:t>
       </w:r>
       <w:proofErr w:type="spellStart"/>
@@ -12987,7 +13016,6 @@
         <w:rPr>
           <w:rFonts w:asciiTheme="minorHAnsi" w:hAnsiTheme="minorHAnsi" w:cstheme="minorHAnsi"/>
         </w:rPr>
-        <w:lastRenderedPageBreak/>
         <w:t>Continue to gather</w:t>
       </w:r>
       <w:r>
@@ -13534,7 +13562,7 @@
                     <pic:cNvPicPr/>
                   </pic:nvPicPr>
                   <pic:blipFill>
-                    <a:blip r:embed="rId25" cstate="print">
+                    <a:blip r:embed="rId26" cstate="print">
                       <a:extLst>
                         <a:ext uri="{28A0092B-C50C-407E-A947-70E740481C1C}">
                           <a14:useLocalDpi xmlns:a14="http://schemas.microsoft.com/office/drawing/2010/main" val="0"/>
@@ -13842,7 +13870,7 @@
                     <pic:cNvPicPr/>
                   </pic:nvPicPr>
                   <pic:blipFill>
-                    <a:blip r:embed="rId26">
+                    <a:blip r:embed="rId27">
                       <a:extLst>
                         <a:ext uri="{28A0092B-C50C-407E-A947-70E740481C1C}">
                           <a14:useLocalDpi xmlns:a14="http://schemas.microsoft.com/office/drawing/2010/main" val="0"/>
@@ -14987,6 +15015,7 @@
         <w:rPr>
           <w:rFonts w:asciiTheme="minorHAnsi" w:hAnsiTheme="minorHAnsi" w:cstheme="minorHAnsi"/>
         </w:rPr>
+        <w:lastRenderedPageBreak/>
         <w:t xml:space="preserve">For example, this would search only @example.org and @stu.example.org email addresses. All others in the security group would be filtered out. </w:t>
       </w:r>
     </w:p>
@@ -15071,7 +15100,7 @@
       <w:r>
         <w:t xml:space="preserve">More information about filtering can be found on this website on </w:t>
       </w:r>
-      <w:hyperlink r:id="rId27" w:anchor="the-ldap-filter" w:history="1">
+      <w:hyperlink r:id="rId28" w:anchor="the-ldap-filter" w:history="1">
         <w:r>
           <w:rPr>
             <w:rStyle w:val="Hyperlink"/>
@@ -15094,32 +15123,15 @@
       </w:pPr>
       <w:bookmarkStart w:id="73" w:name="_Active_Directory_Disable"/>
       <w:bookmarkStart w:id="74" w:name="_Toc87020366"/>
+      <w:bookmarkStart w:id="75" w:name="_Active_Directory_Disable_1"/>
+      <w:bookmarkStart w:id="76" w:name="_Toc96009002"/>
       <w:bookmarkEnd w:id="73"/>
+      <w:bookmarkEnd w:id="75"/>
       <w:r>
         <w:rPr>
           <w:sz w:val="24"/>
           <w:szCs w:val="24"/>
         </w:rPr>
-        <w:br w:type="page"/>
-      </w:r>
-    </w:p>
-    <w:p>
-      <w:pPr>
-        <w:pStyle w:val="Heading2"/>
-        <w:rPr>
-          <w:sz w:val="24"/>
-          <w:szCs w:val="24"/>
-        </w:rPr>
-      </w:pPr>
-      <w:bookmarkStart w:id="75" w:name="_Active_Directory_Disable_1"/>
-      <w:bookmarkStart w:id="76" w:name="_Toc96009002"/>
-      <w:bookmarkEnd w:id="75"/>
-      <w:r>
-        <w:rPr>
-          <w:sz w:val="24"/>
-          <w:szCs w:val="24"/>
-        </w:rPr>
-        <w:lastRenderedPageBreak/>
         <w:t>Active Directory Disable Codes</w:t>
       </w:r>
       <w:bookmarkEnd w:id="74"/>
@@ -15152,7 +15164,7 @@
         </w:rPr>
         <w:t xml:space="preserve"> number assigned to it that provides the status of the user. Information on this number can be seen here </w:t>
       </w:r>
-      <w:hyperlink r:id="rId28" w:history="1">
+      <w:hyperlink r:id="rId29" w:history="1">
         <w:r>
           <w:rPr>
             <w:rStyle w:val="Hyperlink"/>
@@ -16152,7 +16164,7 @@
         <w:shd w:val="clear" w:color="auto" w:fill="2D2D2D"/>
         <w:spacing w:line="270" w:lineRule="atLeast"/>
         <w:rPr>
-          <w:rFonts w:ascii="Cordia New" w:hAnsi="Cordia New" w:cs="Cordia New" w:hint="cs"/>
+          <w:rFonts w:ascii="Cordia New" w:hAnsi="Cordia New" w:cs="Cordia New"/>
           <w:color w:val="D3D0C8"/>
           <w:sz w:val="18"/>
           <w:szCs w:val="18"/>
@@ -16320,7 +16332,7 @@
                     <pic:cNvPicPr/>
                   </pic:nvPicPr>
                   <pic:blipFill>
-                    <a:blip r:embed="rId29" cstate="print">
+                    <a:blip r:embed="rId30" cstate="print">
                       <a:extLst>
                         <a:ext uri="{28A0092B-C50C-407E-A947-70E740481C1C}">
                           <a14:useLocalDpi xmlns:a14="http://schemas.microsoft.com/office/drawing/2010/main" val="0"/>
@@ -18447,25 +18459,7 @@
                                 <w:sz w:val="15"/>
                                 <w:szCs w:val="15"/>
                               </w:rPr>
-                              <w:t xml:space="preserve">0 */12 * * </w:t>
-                            </w:r>
-                            <w:proofErr w:type="gramStart"/>
-                            <w:r>
-                              <w:rPr>
-                                <w:rFonts w:ascii="Apple Braille" w:hAnsi="Apple Braille"/>
-                                <w:sz w:val="15"/>
-                                <w:szCs w:val="15"/>
-                              </w:rPr>
-                              <w:t>* .</w:t>
-                            </w:r>
-                            <w:proofErr w:type="gramEnd"/>
-                            <w:r>
-                              <w:rPr>
-                                <w:rFonts w:ascii="Apple Braille" w:hAnsi="Apple Braille"/>
-                                <w:sz w:val="15"/>
-                                <w:szCs w:val="15"/>
-                              </w:rPr>
-                              <w:t>/home/admin/documents/scripts/XIQ-AD-PPSK-Sync.py &gt;&gt; /home/admin/documents/scripts/XIQ-AD-PPSK-Sync-Output.txt</w:t>
+                              <w:t>0 */12 * * * ./home/admin/documents/scripts/XIQ-AD-PPSK-Sync.py &gt;&gt; /home/admin/documents/scripts/XIQ-AD-PPSK-Sync-Output.txt</w:t>
                             </w:r>
                           </w:p>
                           <w:p>
@@ -18856,7 +18850,6 @@
                               </w:rPr>
                             </w:pPr>
                             <w:proofErr w:type="spellStart"/>
-                            <w:proofErr w:type="gramStart"/>
                             <w:r>
                               <w:rPr>
                                 <w:rFonts w:ascii="Apple Braille" w:hAnsi="Apple Braille"/>
@@ -18874,7 +18867,6 @@
                               <w:t>.executable</w:t>
                             </w:r>
                             <w:proofErr w:type="spellEnd"/>
-                            <w:proofErr w:type="gramEnd"/>
                           </w:p>
                         </w:txbxContent>
                       </wps:txbx>
@@ -19081,7 +19073,7 @@
                     <pic:cNvPicPr/>
                   </pic:nvPicPr>
                   <pic:blipFill>
-                    <a:blip r:embed="rId30">
+                    <a:blip r:embed="rId31">
                       <a:extLst>
                         <a:ext uri="{28A0092B-C50C-407E-A947-70E740481C1C}">
                           <a14:useLocalDpi xmlns:a14="http://schemas.microsoft.com/office/drawing/2010/main" val="0"/>
@@ -19226,23 +19218,13 @@
                                 <w:szCs w:val="16"/>
                               </w:rPr>
                             </w:pPr>
-                            <w:proofErr w:type="gramStart"/>
                             <w:r>
                               <w:rPr>
                                 <w:rFonts w:ascii="Apple Braille" w:hAnsi="Apple Braille"/>
                                 <w:sz w:val="16"/>
                                 <w:szCs w:val="16"/>
                               </w:rPr>
-                              <w:t>exit(</w:t>
-                            </w:r>
-                            <w:proofErr w:type="gramEnd"/>
-                            <w:r>
-                              <w:rPr>
-                                <w:rFonts w:ascii="Apple Braille" w:hAnsi="Apple Braille"/>
-                                <w:sz w:val="16"/>
-                                <w:szCs w:val="16"/>
-                              </w:rPr>
-                              <w:t xml:space="preserve">) </w:t>
+                              <w:t xml:space="preserve">exit() </w:t>
                             </w:r>
                           </w:p>
                         </w:txbxContent>
@@ -19375,7 +19357,7 @@
                     <pic:cNvPicPr/>
                   </pic:nvPicPr>
                   <pic:blipFill>
-                    <a:blip r:embed="rId31" cstate="print">
+                    <a:blip r:embed="rId32" cstate="print">
                       <a:extLst>
                         <a:ext uri="{28A0092B-C50C-407E-A947-70E740481C1C}">
                           <a14:useLocalDpi xmlns:a14="http://schemas.microsoft.com/office/drawing/2010/main" val="0"/>
@@ -19761,7 +19743,7 @@
                     <pic:cNvPicPr/>
                   </pic:nvPicPr>
                   <pic:blipFill>
-                    <a:blip r:embed="rId32">
+                    <a:blip r:embed="rId33">
                       <a:extLst>
                         <a:ext uri="{28A0092B-C50C-407E-A947-70E740481C1C}">
                           <a14:useLocalDpi xmlns:a14="http://schemas.microsoft.com/office/drawing/2010/main" val="0"/>
@@ -22380,7 +22362,7 @@
                     <pic:cNvPicPr/>
                   </pic:nvPicPr>
                   <pic:blipFill>
-                    <a:blip r:embed="rId33">
+                    <a:blip r:embed="rId34">
                       <a:extLst>
                         <a:ext uri="{28A0092B-C50C-407E-A947-70E740481C1C}">
                           <a14:useLocalDpi xmlns:a14="http://schemas.microsoft.com/office/drawing/2010/main" val="0"/>
@@ -23899,8 +23881,8 @@
       </w:r>
     </w:p>
     <w:sectPr>
-      <w:headerReference w:type="default" r:id="rId34"/>
-      <w:footerReference w:type="default" r:id="rId35"/>
+      <w:headerReference w:type="default" r:id="rId35"/>
+      <w:footerReference w:type="default" r:id="rId36"/>
       <w:pgSz w:w="12240" w:h="15840"/>
       <w:pgMar w:top="720" w:right="1008" w:bottom="806" w:left="1008" w:header="720" w:footer="720" w:gutter="0"/>
       <w:cols w:space="720"/>
@@ -23911,7 +23893,7 @@
 </file>
 
 <file path=word/endnotes.xml><?xml version="1.0" encoding="utf-8"?>
-<w:endnotes xmlns:wpc="http://schemas.microsoft.com/office/word/2010/wordprocessingCanvas" xmlns:cx="http://schemas.microsoft.com/office/drawing/2014/chartex" xmlns:cx1="http://schemas.microsoft.com/office/drawing/2015/9/8/chartex" xmlns:cx2="http://schemas.microsoft.com/office/drawing/2015/10/21/chartex" xmlns:cx3="http://schemas.microsoft.com/office/drawing/2016/5/9/chartex" xmlns:cx4="http://schemas.microsoft.com/office/drawing/2016/5/10/chartex" xmlns:cx5="http://schemas.microsoft.com/office/drawing/2016/5/11/chartex" xmlns:cx6="http://schemas.microsoft.com/office/drawing/2016/5/12/chartex" xmlns:cx7="http://schemas.microsoft.com/office/drawing/2016/5/13/chartex" xmlns:cx8="http://schemas.microsoft.com/office/drawing/2016/5/14/chartex" xmlns:mc="http://schemas.openxmlformats.org/markup-compatibility/2006" xmlns:aink="http://schemas.microsoft.com/office/drawing/2016/ink" xmlns:am3d="http://schemas.microsoft.com/office/drawing/2017/model3d" xmlns:o="urn:schemas-microsoft-com:office:office" xmlns:r="http://schemas.openxmlformats.org/officeDocument/2006/relationships" xmlns:m="http://schemas.openxmlformats.org/officeDocument/2006/math" xmlns:v="urn:schemas-microsoft-com:vml" xmlns:wp14="http://schemas.microsoft.com/office/word/2010/wordprocessingDrawing" xmlns:wp="http://schemas.openxmlformats.org/drawingml/2006/wordprocessingDrawing" xmlns:w10="urn:schemas-microsoft-com:office:word" xmlns:w="http://schemas.openxmlformats.org/wordprocessingml/2006/main" xmlns:w14="http://schemas.microsoft.com/office/word/2010/wordml" xmlns:w15="http://schemas.microsoft.com/office/word/2012/wordml" xmlns:w16cex="http://schemas.microsoft.com/office/word/2018/wordml/cex" xmlns:w16cid="http://schemas.microsoft.com/office/word/2016/wordml/cid" xmlns:w16="http://schemas.microsoft.com/office/word/2018/wordml" xmlns:w16sdtdh="http://schemas.microsoft.com/office/word/2020/wordml/sdtdatahash" xmlns:w16se="http://schemas.microsoft.com/office/word/2015/wordml/symex" xmlns:wpg="http://schemas.microsoft.com/office/word/2010/wordprocessingGroup" xmlns:wpi="http://schemas.microsoft.com/office/word/2010/wordprocessingInk" xmlns:wne="http://schemas.microsoft.com/office/word/2006/wordml" xmlns:wps="http://schemas.microsoft.com/office/word/2010/wordprocessingShape" mc:Ignorable="w14 w15 w16se w16cid w16 w16cex w16sdtdh wp14">
+<w:endnotes xmlns:wpc="http://schemas.microsoft.com/office/word/2010/wordprocessingCanvas" xmlns:cx="http://schemas.microsoft.com/office/drawing/2014/chartex" xmlns:cx1="http://schemas.microsoft.com/office/drawing/2015/9/8/chartex" xmlns:cx2="http://schemas.microsoft.com/office/drawing/2015/10/21/chartex" xmlns:cx3="http://schemas.microsoft.com/office/drawing/2016/5/9/chartex" xmlns:cx4="http://schemas.microsoft.com/office/drawing/2016/5/10/chartex" xmlns:cx5="http://schemas.microsoft.com/office/drawing/2016/5/11/chartex" xmlns:cx6="http://schemas.microsoft.com/office/drawing/2016/5/12/chartex" xmlns:cx7="http://schemas.microsoft.com/office/drawing/2016/5/13/chartex" xmlns:cx8="http://schemas.microsoft.com/office/drawing/2016/5/14/chartex" xmlns:mc="http://schemas.openxmlformats.org/markup-compatibility/2006" xmlns:aink="http://schemas.microsoft.com/office/drawing/2016/ink" xmlns:am3d="http://schemas.microsoft.com/office/drawing/2017/model3d" xmlns:o="urn:schemas-microsoft-com:office:office" xmlns:oel="http://schemas.microsoft.com/office/2019/extlst" xmlns:r="http://schemas.openxmlformats.org/officeDocument/2006/relationships" xmlns:m="http://schemas.openxmlformats.org/officeDocument/2006/math" xmlns:v="urn:schemas-microsoft-com:vml" xmlns:wp14="http://schemas.microsoft.com/office/word/2010/wordprocessingDrawing" xmlns:wp="http://schemas.openxmlformats.org/drawingml/2006/wordprocessingDrawing" xmlns:w10="urn:schemas-microsoft-com:office:word" xmlns:w="http://schemas.openxmlformats.org/wordprocessingml/2006/main" xmlns:w14="http://schemas.microsoft.com/office/word/2010/wordml" xmlns:w15="http://schemas.microsoft.com/office/word/2012/wordml" xmlns:w16cex="http://schemas.microsoft.com/office/word/2018/wordml/cex" xmlns:w16cid="http://schemas.microsoft.com/office/word/2016/wordml/cid" xmlns:w16="http://schemas.microsoft.com/office/word/2018/wordml" xmlns:w16sdtdh="http://schemas.microsoft.com/office/word/2020/wordml/sdtdatahash" xmlns:w16se="http://schemas.microsoft.com/office/word/2015/wordml/symex" xmlns:wpg="http://schemas.microsoft.com/office/word/2010/wordprocessingGroup" xmlns:wpi="http://schemas.microsoft.com/office/word/2010/wordprocessingInk" xmlns:wne="http://schemas.microsoft.com/office/word/2006/wordml" xmlns:wps="http://schemas.microsoft.com/office/word/2010/wordprocessingShape" mc:Ignorable="w14 w15 w16se w16cid w16 w16cex w16sdtdh wp14">
   <w:endnote w:type="separator" w:id="-1">
     <w:p>
       <w:r>
@@ -23933,7 +23915,7 @@
 </file>
 
 <file path=word/footer1.xml><?xml version="1.0" encoding="utf-8"?>
-<w:ftr xmlns:wpc="http://schemas.microsoft.com/office/word/2010/wordprocessingCanvas" xmlns:cx="http://schemas.microsoft.com/office/drawing/2014/chartex" xmlns:cx1="http://schemas.microsoft.com/office/drawing/2015/9/8/chartex" xmlns:cx2="http://schemas.microsoft.com/office/drawing/2015/10/21/chartex" xmlns:cx3="http://schemas.microsoft.com/office/drawing/2016/5/9/chartex" xmlns:cx4="http://schemas.microsoft.com/office/drawing/2016/5/10/chartex" xmlns:cx5="http://schemas.microsoft.com/office/drawing/2016/5/11/chartex" xmlns:cx6="http://schemas.microsoft.com/office/drawing/2016/5/12/chartex" xmlns:cx7="http://schemas.microsoft.com/office/drawing/2016/5/13/chartex" xmlns:cx8="http://schemas.microsoft.com/office/drawing/2016/5/14/chartex" xmlns:mc="http://schemas.openxmlformats.org/markup-compatibility/2006" xmlns:aink="http://schemas.microsoft.com/office/drawing/2016/ink" xmlns:am3d="http://schemas.microsoft.com/office/drawing/2017/model3d" xmlns:o="urn:schemas-microsoft-com:office:office" xmlns:r="http://schemas.openxmlformats.org/officeDocument/2006/relationships" xmlns:m="http://schemas.openxmlformats.org/officeDocument/2006/math" xmlns:v="urn:schemas-microsoft-com:vml" xmlns:wp14="http://schemas.microsoft.com/office/word/2010/wordprocessingDrawing" xmlns:wp="http://schemas.openxmlformats.org/drawingml/2006/wordprocessingDrawing" xmlns:w10="urn:schemas-microsoft-com:office:word" xmlns:w="http://schemas.openxmlformats.org/wordprocessingml/2006/main" xmlns:w14="http://schemas.microsoft.com/office/word/2010/wordml" xmlns:w15="http://schemas.microsoft.com/office/word/2012/wordml" xmlns:w16cex="http://schemas.microsoft.com/office/word/2018/wordml/cex" xmlns:w16cid="http://schemas.microsoft.com/office/word/2016/wordml/cid" xmlns:w16="http://schemas.microsoft.com/office/word/2018/wordml" xmlns:w16sdtdh="http://schemas.microsoft.com/office/word/2020/wordml/sdtdatahash" xmlns:w16se="http://schemas.microsoft.com/office/word/2015/wordml/symex" xmlns:wpg="http://schemas.microsoft.com/office/word/2010/wordprocessingGroup" xmlns:wpi="http://schemas.microsoft.com/office/word/2010/wordprocessingInk" xmlns:wne="http://schemas.microsoft.com/office/word/2006/wordml" xmlns:wps="http://schemas.microsoft.com/office/word/2010/wordprocessingShape" mc:Ignorable="w14 w15 w16se w16cid w16 w16cex w16sdtdh wp14">
+<w:ftr xmlns:wpc="http://schemas.microsoft.com/office/word/2010/wordprocessingCanvas" xmlns:cx="http://schemas.microsoft.com/office/drawing/2014/chartex" xmlns:cx1="http://schemas.microsoft.com/office/drawing/2015/9/8/chartex" xmlns:cx2="http://schemas.microsoft.com/office/drawing/2015/10/21/chartex" xmlns:cx3="http://schemas.microsoft.com/office/drawing/2016/5/9/chartex" xmlns:cx4="http://schemas.microsoft.com/office/drawing/2016/5/10/chartex" xmlns:cx5="http://schemas.microsoft.com/office/drawing/2016/5/11/chartex" xmlns:cx6="http://schemas.microsoft.com/office/drawing/2016/5/12/chartex" xmlns:cx7="http://schemas.microsoft.com/office/drawing/2016/5/13/chartex" xmlns:cx8="http://schemas.microsoft.com/office/drawing/2016/5/14/chartex" xmlns:mc="http://schemas.openxmlformats.org/markup-compatibility/2006" xmlns:aink="http://schemas.microsoft.com/office/drawing/2016/ink" xmlns:am3d="http://schemas.microsoft.com/office/drawing/2017/model3d" xmlns:o="urn:schemas-microsoft-com:office:office" xmlns:oel="http://schemas.microsoft.com/office/2019/extlst" xmlns:r="http://schemas.openxmlformats.org/officeDocument/2006/relationships" xmlns:m="http://schemas.openxmlformats.org/officeDocument/2006/math" xmlns:v="urn:schemas-microsoft-com:vml" xmlns:wp14="http://schemas.microsoft.com/office/word/2010/wordprocessingDrawing" xmlns:wp="http://schemas.openxmlformats.org/drawingml/2006/wordprocessingDrawing" xmlns:w10="urn:schemas-microsoft-com:office:word" xmlns:w="http://schemas.openxmlformats.org/wordprocessingml/2006/main" xmlns:w14="http://schemas.microsoft.com/office/word/2010/wordml" xmlns:w15="http://schemas.microsoft.com/office/word/2012/wordml" xmlns:w16cex="http://schemas.microsoft.com/office/word/2018/wordml/cex" xmlns:w16cid="http://schemas.microsoft.com/office/word/2016/wordml/cid" xmlns:w16="http://schemas.microsoft.com/office/word/2018/wordml" xmlns:w16sdtdh="http://schemas.microsoft.com/office/word/2020/wordml/sdtdatahash" xmlns:w16se="http://schemas.microsoft.com/office/word/2015/wordml/symex" xmlns:wpg="http://schemas.microsoft.com/office/word/2010/wordprocessingGroup" xmlns:wpi="http://schemas.microsoft.com/office/word/2010/wordprocessingInk" xmlns:wne="http://schemas.microsoft.com/office/word/2006/wordml" xmlns:wps="http://schemas.microsoft.com/office/word/2010/wordprocessingShape" mc:Ignorable="w14 w15 w16se w16cid w16 w16cex w16sdtdh wp14">
   <w:p>
     <w:pPr>
       <w:pStyle w:val="Footer"/>
@@ -24055,7 +24037,7 @@
 </file>
 
 <file path=word/footnotes.xml><?xml version="1.0" encoding="utf-8"?>
-<w:footnotes xmlns:wpc="http://schemas.microsoft.com/office/word/2010/wordprocessingCanvas" xmlns:cx="http://schemas.microsoft.com/office/drawing/2014/chartex" xmlns:cx1="http://schemas.microsoft.com/office/drawing/2015/9/8/chartex" xmlns:cx2="http://schemas.microsoft.com/office/drawing/2015/10/21/chartex" xmlns:cx3="http://schemas.microsoft.com/office/drawing/2016/5/9/chartex" xmlns:cx4="http://schemas.microsoft.com/office/drawing/2016/5/10/chartex" xmlns:cx5="http://schemas.microsoft.com/office/drawing/2016/5/11/chartex" xmlns:cx6="http://schemas.microsoft.com/office/drawing/2016/5/12/chartex" xmlns:cx7="http://schemas.microsoft.com/office/drawing/2016/5/13/chartex" xmlns:cx8="http://schemas.microsoft.com/office/drawing/2016/5/14/chartex" xmlns:mc="http://schemas.openxmlformats.org/markup-compatibility/2006" xmlns:aink="http://schemas.microsoft.com/office/drawing/2016/ink" xmlns:am3d="http://schemas.microsoft.com/office/drawing/2017/model3d" xmlns:o="urn:schemas-microsoft-com:office:office" xmlns:r="http://schemas.openxmlformats.org/officeDocument/2006/relationships" xmlns:m="http://schemas.openxmlformats.org/officeDocument/2006/math" xmlns:v="urn:schemas-microsoft-com:vml" xmlns:wp14="http://schemas.microsoft.com/office/word/2010/wordprocessingDrawing" xmlns:wp="http://schemas.openxmlformats.org/drawingml/2006/wordprocessingDrawing" xmlns:w10="urn:schemas-microsoft-com:office:word" xmlns:w="http://schemas.openxmlformats.org/wordprocessingml/2006/main" xmlns:w14="http://schemas.microsoft.com/office/word/2010/wordml" xmlns:w15="http://schemas.microsoft.com/office/word/2012/wordml" xmlns:w16cex="http://schemas.microsoft.com/office/word/2018/wordml/cex" xmlns:w16cid="http://schemas.microsoft.com/office/word/2016/wordml/cid" xmlns:w16="http://schemas.microsoft.com/office/word/2018/wordml" xmlns:w16sdtdh="http://schemas.microsoft.com/office/word/2020/wordml/sdtdatahash" xmlns:w16se="http://schemas.microsoft.com/office/word/2015/wordml/symex" xmlns:wpg="http://schemas.microsoft.com/office/word/2010/wordprocessingGroup" xmlns:wpi="http://schemas.microsoft.com/office/word/2010/wordprocessingInk" xmlns:wne="http://schemas.microsoft.com/office/word/2006/wordml" xmlns:wps="http://schemas.microsoft.com/office/word/2010/wordprocessingShape" mc:Ignorable="w14 w15 w16se w16cid w16 w16cex w16sdtdh wp14">
+<w:footnotes xmlns:wpc="http://schemas.microsoft.com/office/word/2010/wordprocessingCanvas" xmlns:cx="http://schemas.microsoft.com/office/drawing/2014/chartex" xmlns:cx1="http://schemas.microsoft.com/office/drawing/2015/9/8/chartex" xmlns:cx2="http://schemas.microsoft.com/office/drawing/2015/10/21/chartex" xmlns:cx3="http://schemas.microsoft.com/office/drawing/2016/5/9/chartex" xmlns:cx4="http://schemas.microsoft.com/office/drawing/2016/5/10/chartex" xmlns:cx5="http://schemas.microsoft.com/office/drawing/2016/5/11/chartex" xmlns:cx6="http://schemas.microsoft.com/office/drawing/2016/5/12/chartex" xmlns:cx7="http://schemas.microsoft.com/office/drawing/2016/5/13/chartex" xmlns:cx8="http://schemas.microsoft.com/office/drawing/2016/5/14/chartex" xmlns:mc="http://schemas.openxmlformats.org/markup-compatibility/2006" xmlns:aink="http://schemas.microsoft.com/office/drawing/2016/ink" xmlns:am3d="http://schemas.microsoft.com/office/drawing/2017/model3d" xmlns:o="urn:schemas-microsoft-com:office:office" xmlns:oel="http://schemas.microsoft.com/office/2019/extlst" xmlns:r="http://schemas.openxmlformats.org/officeDocument/2006/relationships" xmlns:m="http://schemas.openxmlformats.org/officeDocument/2006/math" xmlns:v="urn:schemas-microsoft-com:vml" xmlns:wp14="http://schemas.microsoft.com/office/word/2010/wordprocessingDrawing" xmlns:wp="http://schemas.openxmlformats.org/drawingml/2006/wordprocessingDrawing" xmlns:w10="urn:schemas-microsoft-com:office:word" xmlns:w="http://schemas.openxmlformats.org/wordprocessingml/2006/main" xmlns:w14="http://schemas.microsoft.com/office/word/2010/wordml" xmlns:w15="http://schemas.microsoft.com/office/word/2012/wordml" xmlns:w16cex="http://schemas.microsoft.com/office/word/2018/wordml/cex" xmlns:w16cid="http://schemas.microsoft.com/office/word/2016/wordml/cid" xmlns:w16="http://schemas.microsoft.com/office/word/2018/wordml" xmlns:w16sdtdh="http://schemas.microsoft.com/office/word/2020/wordml/sdtdatahash" xmlns:w16se="http://schemas.microsoft.com/office/word/2015/wordml/symex" xmlns:wpg="http://schemas.microsoft.com/office/word/2010/wordprocessingGroup" xmlns:wpi="http://schemas.microsoft.com/office/word/2010/wordprocessingInk" xmlns:wne="http://schemas.microsoft.com/office/word/2006/wordml" xmlns:wps="http://schemas.microsoft.com/office/word/2010/wordprocessingShape" mc:Ignorable="w14 w15 w16se w16cid w16 w16cex w16sdtdh wp14">
   <w:footnote w:type="separator" w:id="-1">
     <w:p>
       <w:r>
@@ -24077,7 +24059,7 @@
 </file>
 
 <file path=word/header1.xml><?xml version="1.0" encoding="utf-8"?>
-<w:hdr xmlns:wpc="http://schemas.microsoft.com/office/word/2010/wordprocessingCanvas" xmlns:cx="http://schemas.microsoft.com/office/drawing/2014/chartex" xmlns:cx1="http://schemas.microsoft.com/office/drawing/2015/9/8/chartex" xmlns:cx2="http://schemas.microsoft.com/office/drawing/2015/10/21/chartex" xmlns:cx3="http://schemas.microsoft.com/office/drawing/2016/5/9/chartex" xmlns:cx4="http://schemas.microsoft.com/office/drawing/2016/5/10/chartex" xmlns:cx5="http://schemas.microsoft.com/office/drawing/2016/5/11/chartex" xmlns:cx6="http://schemas.microsoft.com/office/drawing/2016/5/12/chartex" xmlns:cx7="http://schemas.microsoft.com/office/drawing/2016/5/13/chartex" xmlns:cx8="http://schemas.microsoft.com/office/drawing/2016/5/14/chartex" xmlns:mc="http://schemas.openxmlformats.org/markup-compatibility/2006" xmlns:aink="http://schemas.microsoft.com/office/drawing/2016/ink" xmlns:am3d="http://schemas.microsoft.com/office/drawing/2017/model3d" xmlns:o="urn:schemas-microsoft-com:office:office" xmlns:r="http://schemas.openxmlformats.org/officeDocument/2006/relationships" xmlns:m="http://schemas.openxmlformats.org/officeDocument/2006/math" xmlns:v="urn:schemas-microsoft-com:vml" xmlns:wp14="http://schemas.microsoft.com/office/word/2010/wordprocessingDrawing" xmlns:wp="http://schemas.openxmlformats.org/drawingml/2006/wordprocessingDrawing" xmlns:w10="urn:schemas-microsoft-com:office:word" xmlns:w="http://schemas.openxmlformats.org/wordprocessingml/2006/main" xmlns:w14="http://schemas.microsoft.com/office/word/2010/wordml" xmlns:w15="http://schemas.microsoft.com/office/word/2012/wordml" xmlns:w16cex="http://schemas.microsoft.com/office/word/2018/wordml/cex" xmlns:w16cid="http://schemas.microsoft.com/office/word/2016/wordml/cid" xmlns:w16="http://schemas.microsoft.com/office/word/2018/wordml" xmlns:w16sdtdh="http://schemas.microsoft.com/office/word/2020/wordml/sdtdatahash" xmlns:w16se="http://schemas.microsoft.com/office/word/2015/wordml/symex" xmlns:wpg="http://schemas.microsoft.com/office/word/2010/wordprocessingGroup" xmlns:wpi="http://schemas.microsoft.com/office/word/2010/wordprocessingInk" xmlns:wne="http://schemas.microsoft.com/office/word/2006/wordml" xmlns:wps="http://schemas.microsoft.com/office/word/2010/wordprocessingShape" mc:Ignorable="w14 w15 w16se w16cid w16 w16cex w16sdtdh wp14">
+<w:hdr xmlns:wpc="http://schemas.microsoft.com/office/word/2010/wordprocessingCanvas" xmlns:cx="http://schemas.microsoft.com/office/drawing/2014/chartex" xmlns:cx1="http://schemas.microsoft.com/office/drawing/2015/9/8/chartex" xmlns:cx2="http://schemas.microsoft.com/office/drawing/2015/10/21/chartex" xmlns:cx3="http://schemas.microsoft.com/office/drawing/2016/5/9/chartex" xmlns:cx4="http://schemas.microsoft.com/office/drawing/2016/5/10/chartex" xmlns:cx5="http://schemas.microsoft.com/office/drawing/2016/5/11/chartex" xmlns:cx6="http://schemas.microsoft.com/office/drawing/2016/5/12/chartex" xmlns:cx7="http://schemas.microsoft.com/office/drawing/2016/5/13/chartex" xmlns:cx8="http://schemas.microsoft.com/office/drawing/2016/5/14/chartex" xmlns:mc="http://schemas.openxmlformats.org/markup-compatibility/2006" xmlns:aink="http://schemas.microsoft.com/office/drawing/2016/ink" xmlns:am3d="http://schemas.microsoft.com/office/drawing/2017/model3d" xmlns:o="urn:schemas-microsoft-com:office:office" xmlns:oel="http://schemas.microsoft.com/office/2019/extlst" xmlns:r="http://schemas.openxmlformats.org/officeDocument/2006/relationships" xmlns:m="http://schemas.openxmlformats.org/officeDocument/2006/math" xmlns:v="urn:schemas-microsoft-com:vml" xmlns:wp14="http://schemas.microsoft.com/office/word/2010/wordprocessingDrawing" xmlns:wp="http://schemas.openxmlformats.org/drawingml/2006/wordprocessingDrawing" xmlns:w10="urn:schemas-microsoft-com:office:word" xmlns:w="http://schemas.openxmlformats.org/wordprocessingml/2006/main" xmlns:w14="http://schemas.microsoft.com/office/word/2010/wordml" xmlns:w15="http://schemas.microsoft.com/office/word/2012/wordml" xmlns:w16cex="http://schemas.microsoft.com/office/word/2018/wordml/cex" xmlns:w16cid="http://schemas.microsoft.com/office/word/2016/wordml/cid" xmlns:w16="http://schemas.microsoft.com/office/word/2018/wordml" xmlns:w16sdtdh="http://schemas.microsoft.com/office/word/2020/wordml/sdtdatahash" xmlns:w16se="http://schemas.microsoft.com/office/word/2015/wordml/symex" xmlns:wpg="http://schemas.microsoft.com/office/word/2010/wordprocessingGroup" xmlns:wpi="http://schemas.microsoft.com/office/word/2010/wordprocessingInk" xmlns:wne="http://schemas.microsoft.com/office/word/2006/wordml" xmlns:wps="http://schemas.microsoft.com/office/word/2010/wordprocessingShape" mc:Ignorable="w14 w15 w16se w16cid w16 w16cex w16sdtdh wp14">
   <w:p>
     <w:pPr>
       <w:pStyle w:val="Header"/>
@@ -24128,7 +24110,7 @@
 </file>
 
 <file path=word/numbering.xml><?xml version="1.0" encoding="utf-8"?>
-<w:numbering xmlns:wpc="http://schemas.microsoft.com/office/word/2010/wordprocessingCanvas" xmlns:cx="http://schemas.microsoft.com/office/drawing/2014/chartex" xmlns:cx1="http://schemas.microsoft.com/office/drawing/2015/9/8/chartex" xmlns:cx2="http://schemas.microsoft.com/office/drawing/2015/10/21/chartex" xmlns:cx3="http://schemas.microsoft.com/office/drawing/2016/5/9/chartex" xmlns:cx4="http://schemas.microsoft.com/office/drawing/2016/5/10/chartex" xmlns:cx5="http://schemas.microsoft.com/office/drawing/2016/5/11/chartex" xmlns:cx6="http://schemas.microsoft.com/office/drawing/2016/5/12/chartex" xmlns:cx7="http://schemas.microsoft.com/office/drawing/2016/5/13/chartex" xmlns:cx8="http://schemas.microsoft.com/office/drawing/2016/5/14/chartex" xmlns:mc="http://schemas.openxmlformats.org/markup-compatibility/2006" xmlns:aink="http://schemas.microsoft.com/office/drawing/2016/ink" xmlns:am3d="http://schemas.microsoft.com/office/drawing/2017/model3d" xmlns:o="urn:schemas-microsoft-com:office:office" xmlns:r="http://schemas.openxmlformats.org/officeDocument/2006/relationships" xmlns:m="http://schemas.openxmlformats.org/officeDocument/2006/math" xmlns:v="urn:schemas-microsoft-com:vml" xmlns:wp14="http://schemas.microsoft.com/office/word/2010/wordprocessingDrawing" xmlns:wp="http://schemas.openxmlformats.org/drawingml/2006/wordprocessingDrawing" xmlns:w10="urn:schemas-microsoft-com:office:word" xmlns:w="http://schemas.openxmlformats.org/wordprocessingml/2006/main" xmlns:w14="http://schemas.microsoft.com/office/word/2010/wordml" xmlns:w15="http://schemas.microsoft.com/office/word/2012/wordml" xmlns:w16cex="http://schemas.microsoft.com/office/word/2018/wordml/cex" xmlns:w16cid="http://schemas.microsoft.com/office/word/2016/wordml/cid" xmlns:w16="http://schemas.microsoft.com/office/word/2018/wordml" xmlns:w16sdtdh="http://schemas.microsoft.com/office/word/2020/wordml/sdtdatahash" xmlns:w16se="http://schemas.microsoft.com/office/word/2015/wordml/symex" xmlns:wpg="http://schemas.microsoft.com/office/word/2010/wordprocessingGroup" xmlns:wpi="http://schemas.microsoft.com/office/word/2010/wordprocessingInk" xmlns:wne="http://schemas.microsoft.com/office/word/2006/wordml" xmlns:wps="http://schemas.microsoft.com/office/word/2010/wordprocessingShape" mc:Ignorable="w14 w15 w16se w16cid w16 w16cex w16sdtdh wp14">
+<w:numbering xmlns:wpc="http://schemas.microsoft.com/office/word/2010/wordprocessingCanvas" xmlns:cx="http://schemas.microsoft.com/office/drawing/2014/chartex" xmlns:cx1="http://schemas.microsoft.com/office/drawing/2015/9/8/chartex" xmlns:cx2="http://schemas.microsoft.com/office/drawing/2015/10/21/chartex" xmlns:cx3="http://schemas.microsoft.com/office/drawing/2016/5/9/chartex" xmlns:cx4="http://schemas.microsoft.com/office/drawing/2016/5/10/chartex" xmlns:cx5="http://schemas.microsoft.com/office/drawing/2016/5/11/chartex" xmlns:cx6="http://schemas.microsoft.com/office/drawing/2016/5/12/chartex" xmlns:cx7="http://schemas.microsoft.com/office/drawing/2016/5/13/chartex" xmlns:cx8="http://schemas.microsoft.com/office/drawing/2016/5/14/chartex" xmlns:mc="http://schemas.openxmlformats.org/markup-compatibility/2006" xmlns:aink="http://schemas.microsoft.com/office/drawing/2016/ink" xmlns:am3d="http://schemas.microsoft.com/office/drawing/2017/model3d" xmlns:o="urn:schemas-microsoft-com:office:office" xmlns:oel="http://schemas.microsoft.com/office/2019/extlst" xmlns:r="http://schemas.openxmlformats.org/officeDocument/2006/relationships" xmlns:m="http://schemas.openxmlformats.org/officeDocument/2006/math" xmlns:v="urn:schemas-microsoft-com:vml" xmlns:wp14="http://schemas.microsoft.com/office/word/2010/wordprocessingDrawing" xmlns:wp="http://schemas.openxmlformats.org/drawingml/2006/wordprocessingDrawing" xmlns:w10="urn:schemas-microsoft-com:office:word" xmlns:w="http://schemas.openxmlformats.org/wordprocessingml/2006/main" xmlns:w14="http://schemas.microsoft.com/office/word/2010/wordml" xmlns:w15="http://schemas.microsoft.com/office/word/2012/wordml" xmlns:w16cex="http://schemas.microsoft.com/office/word/2018/wordml/cex" xmlns:w16cid="http://schemas.microsoft.com/office/word/2016/wordml/cid" xmlns:w16="http://schemas.microsoft.com/office/word/2018/wordml" xmlns:w16sdtdh="http://schemas.microsoft.com/office/word/2020/wordml/sdtdatahash" xmlns:w16se="http://schemas.microsoft.com/office/word/2015/wordml/symex" xmlns:wpg="http://schemas.microsoft.com/office/word/2010/wordprocessingGroup" xmlns:wpi="http://schemas.microsoft.com/office/word/2010/wordprocessingInk" xmlns:wne="http://schemas.microsoft.com/office/word/2006/wordml" xmlns:wps="http://schemas.microsoft.com/office/word/2010/wordprocessingShape" mc:Ignorable="w14 w15 w16se w16cid w16 w16cex w16sdtdh wp14">
   <w:abstractNum w:abstractNumId="0" w15:restartNumberingAfterBreak="0">
     <w:nsid w:val="01804C27"/>
     <w:multiLevelType w:val="multilevel"/>
@@ -26193,49 +26175,49 @@
       </w:rPr>
     </w:lvl>
   </w:abstractNum>
-  <w:num w:numId="1">
+  <w:num w:numId="1" w16cid:durableId="1645550408">
     <w:abstractNumId w:val="3"/>
   </w:num>
-  <w:num w:numId="2">
+  <w:num w:numId="2" w16cid:durableId="15860398">
     <w:abstractNumId w:val="11"/>
   </w:num>
-  <w:num w:numId="3">
+  <w:num w:numId="3" w16cid:durableId="921914972">
     <w:abstractNumId w:val="0"/>
   </w:num>
-  <w:num w:numId="4">
+  <w:num w:numId="4" w16cid:durableId="1592666340">
     <w:abstractNumId w:val="4"/>
   </w:num>
-  <w:num w:numId="5">
+  <w:num w:numId="5" w16cid:durableId="1515652164">
     <w:abstractNumId w:val="9"/>
   </w:num>
-  <w:num w:numId="6">
+  <w:num w:numId="6" w16cid:durableId="162479822">
     <w:abstractNumId w:val="7"/>
   </w:num>
-  <w:num w:numId="7">
+  <w:num w:numId="7" w16cid:durableId="409036906">
     <w:abstractNumId w:val="1"/>
   </w:num>
-  <w:num w:numId="8">
+  <w:num w:numId="8" w16cid:durableId="2082948528">
     <w:abstractNumId w:val="2"/>
   </w:num>
-  <w:num w:numId="9">
+  <w:num w:numId="9" w16cid:durableId="511914282">
     <w:abstractNumId w:val="6"/>
   </w:num>
-  <w:num w:numId="10">
+  <w:num w:numId="10" w16cid:durableId="1806460598">
     <w:abstractNumId w:val="14"/>
   </w:num>
-  <w:num w:numId="11">
+  <w:num w:numId="11" w16cid:durableId="421999493">
     <w:abstractNumId w:val="10"/>
   </w:num>
-  <w:num w:numId="12">
+  <w:num w:numId="12" w16cid:durableId="1785691478">
     <w:abstractNumId w:val="13"/>
   </w:num>
-  <w:num w:numId="13">
+  <w:num w:numId="13" w16cid:durableId="694119357">
     <w:abstractNumId w:val="12"/>
   </w:num>
-  <w:num w:numId="14">
+  <w:num w:numId="14" w16cid:durableId="2123957187">
     <w:abstractNumId w:val="8"/>
   </w:num>
-  <w:num w:numId="15">
+  <w:num w:numId="15" w16cid:durableId="1830366999">
     <w:abstractNumId w:val="5"/>
   </w:num>
   <w:numIdMacAtCleanup w:val="9"/>
@@ -26751,6 +26733,7 @@
   <w:style w:type="character" w:default="1" w:styleId="DefaultParagraphFont">
     <w:name w:val="Default Paragraph Font"/>
     <w:uiPriority w:val="1"/>
+    <w:semiHidden/>
     <w:unhideWhenUsed/>
   </w:style>
   <w:style w:type="table" w:default="1" w:styleId="TableNormal">

</xml_diff>